<commit_message>
Update the General  Documentation File to Reflect the new Changes
</commit_message>
<xml_diff>
--- a/Docs/HighsoftGeneralDocumentation.docx
+++ b/Docs/HighsoftGeneralDocumentation.docx
@@ -4126,12 +4126,12 @@
           <wp:inline distB="114300" distT="114300" distL="114300" distR="114300">
             <wp:extent cx="5731200" cy="3416300"/>
             <wp:effectExtent b="0" l="0" r="0" t="0"/>
-            <wp:docPr id="1" name="image05.png"/>
+            <wp:docPr id="1" name="image06.png"/>
             <a:graphic>
               <a:graphicData uri="http://schemas.openxmlformats.org/drawingml/2006/picture">
                 <pic:pic>
                   <pic:nvPicPr>
-                    <pic:cNvPr id="0" name="image05.png"/>
+                    <pic:cNvPr id="0" name="image06.png"/>
                     <pic:cNvPicPr preferRelativeResize="0"/>
                   </pic:nvPicPr>
                   <pic:blipFill>
@@ -4779,7 +4779,7 @@
           <w:i w:val="1"/>
           <w:rtl w:val="0"/>
         </w:rPr>
-        <w:t xml:space="preserve">@using Highsoft.Web.Mvc.Highcharts</w:t>
+        <w:t xml:space="preserve">@using Highsoft.Web.Mvc.Charts</w:t>
       </w:r>
     </w:p>
     <w:p>

</xml_diff>